<commit_message>
-Decomposed the original simulation into multiple functions. -All of the functions have been tested and seem to work. -The simulation structure is mostly done except for the acquiring infections (mixing)
TODO:
1) modify find_demog_indices to work for everything instead of just demographics
2) clarify valid transitions and correct order of transitions and then code them
3) documentation
4) scripts to produce input csv files
</commit_message>
<xml_diff>
--- a/doc/HIV_simulation_doc.docx
+++ b/doc/HIV_simulation_doc.docx
@@ -58,11 +58,35 @@
       <w:r>
         <w:t>The people eligible to be born are those who are not in the simulation</w:t>
       </w:r>
-      <w:bookmarkStart w:id="0" w:name="_GoBack"/>
-      <w:bookmarkEnd w:id="0"/>
       <w:r>
         <w:t xml:space="preserve"> </w:t>
       </w:r>
+    </w:p>
+    <w:p>
+      <w:pPr>
+        <w:pStyle w:val="ListParagraph"/>
+        <w:numPr>
+          <w:ilvl w:val="0"/>
+          <w:numId w:val="1"/>
+        </w:numPr>
+      </w:pPr>
+      <w:r>
+        <w:t xml:space="preserve">The format of the csv that contains the probability distributions for each of the population groups will be age, race, MSM, parameter1, parameter 2, etc. </w:t>
+      </w:r>
+    </w:p>
+    <w:p>
+      <w:pPr>
+        <w:pStyle w:val="ListParagraph"/>
+        <w:numPr>
+          <w:ilvl w:val="1"/>
+          <w:numId w:val="1"/>
+        </w:numPr>
+      </w:pPr>
+      <w:r>
+        <w:t>Because currently we are using the Gaussian distribution for transition probabilities, we are only specifying two parameters (sigma and mu)</w:t>
+      </w:r>
+      <w:bookmarkStart w:id="0" w:name="_GoBack"/>
+      <w:bookmarkEnd w:id="0"/>
     </w:p>
     <w:sectPr>
       <w:pgSz w:w="12240" w:h="15840"/>

</xml_diff>